<commit_message>
Update 12/17/2023 9:49AM EST
Update as of 9:49AM EST on 12/17/2023.
</commit_message>
<xml_diff>
--- a/&CODE OF CONDUCT/INTELLIGENCE CODE OF CONDUCT/&METALOGICAL CRIME PREVENTION/20231217 - Global United Defense, Inc. - Metalogical Crime Prevention Security Systems - v1.0.1.4.docx
+++ b/&CODE OF CONDUCT/INTELLIGENCE CODE OF CONDUCT/&METALOGICAL CRIME PREVENTION/20231217 - Global United Defense, Inc. - Metalogical Crime Prevention Security Systems - v1.0.1.4.docx
@@ -206,7 +206,7 @@
           <w:sz w:val="28"/>
           <w:szCs w:val="28"/>
         </w:rPr>
-        <w:t>12/17/2023 9:46:47 AM</w:t>
+        <w:t>12/17/2023 9:49:31 AM</w:t>
       </w:r>
     </w:p>
     <w:p>
@@ -7354,15 +7354,7 @@
           <w:bCs/>
           <w:color w:val="FF0000"/>
         </w:rPr>
-        <w:t>G</w:t>
-      </w:r>
-      <w:r>
-        <w:rPr>
-          <w:b/>
-          <w:bCs/>
-          <w:color w:val="FF0000"/>
-        </w:rPr>
-        <w:t>ENOCIDE</w:t>
+        <w:t>GENOCIDE</w:t>
       </w:r>
     </w:p>
     <w:p>
@@ -7410,15 +7402,7 @@
           <w:bCs/>
           <w:color w:val="FF0000"/>
         </w:rPr>
-        <w:t>G</w:t>
-      </w:r>
-      <w:r>
-        <w:rPr>
-          <w:b/>
-          <w:bCs/>
-          <w:color w:val="FF0000"/>
-        </w:rPr>
-        <w:t>ENOCIDE</w:t>
+        <w:t>GENOCIDE</w:t>
       </w:r>
       <w:r>
         <w:rPr>
@@ -7504,15 +7488,7 @@
           <w:bCs/>
           <w:color w:val="FF0000"/>
         </w:rPr>
-        <w:t xml:space="preserve">ANY </w:t>
-      </w:r>
-      <w:r>
-        <w:rPr>
-          <w:b/>
-          <w:bCs/>
-          <w:color w:val="FF0000"/>
-        </w:rPr>
-        <w:t>FART</w:t>
+        <w:t>ANY FART</w:t>
       </w:r>
       <w:r>
         <w:rPr>
@@ -7699,6 +7675,192 @@
           <w:bCs/>
           <w:color w:val="FF0000"/>
         </w:rPr>
+        <w:t>GUM</w:t>
+      </w:r>
+      <w:r>
+        <w:rPr>
+          <w:b/>
+          <w:bCs/>
+        </w:rPr>
+        <w:t xml:space="preserve"> </w:t>
+      </w:r>
+      <w:r>
+        <w:rPr>
+          <w:rFonts w:ascii="Symbol" w:hAnsi="Symbol" w:cs="Symbol"/>
+          <w:b/>
+          <w:bCs/>
+          <w:color w:val="00B0F0"/>
+          <w:sz w:val="24"/>
+          <w:szCs w:val="24"/>
+        </w:rPr>
+        <w:t>Ë</w:t>
+      </w:r>
+      <w:r>
+        <w:rPr>
+          <w:rFonts w:ascii="Symbol" w:hAnsi="Symbol" w:cs="Symbol"/>
+          <w:b/>
+          <w:bCs/>
+          <w:sz w:val="24"/>
+          <w:szCs w:val="24"/>
+        </w:rPr>
+        <w:t xml:space="preserve"> </w:t>
+      </w:r>
+      <w:r>
+        <w:rPr>
+          <w:b/>
+          <w:bCs/>
+          <w:color w:val="FF0000"/>
+        </w:rPr>
+        <w:t xml:space="preserve">ANY </w:t>
+      </w:r>
+      <w:r>
+        <w:rPr>
+          <w:b/>
+          <w:bCs/>
+          <w:color w:val="FF0000"/>
+        </w:rPr>
+        <w:t>GENOCIDE</w:t>
+      </w:r>
+    </w:p>
+    <w:p>
+      <w:pPr>
+        <w:autoSpaceDE w:val="0"/>
+        <w:autoSpaceDN w:val="0"/>
+        <w:adjustRightInd w:val="0"/>
+        <w:spacing w:after="0" w:line="240" w:lineRule="auto"/>
+        <w:ind w:left="360" w:firstLine="360"/>
+        <w:jc w:val="both"/>
+        <w:rPr>
+          <w:rFonts w:ascii="MS Shell Dlg 2" w:hAnsi="MS Shell Dlg 2" w:cs="MS Shell Dlg 2"/>
+          <w:b/>
+          <w:bCs/>
+          <w:sz w:val="16"/>
+          <w:szCs w:val="16"/>
+        </w:rPr>
+      </w:pPr>
+      <w:r>
+        <w:rPr>
+          <w:b/>
+          <w:bCs/>
+          <w:color w:val="00B0F0"/>
+        </w:rPr>
+        <w:t>AND</w:t>
+      </w:r>
+      <w:r>
+        <w:rPr>
+          <w:b/>
+          <w:bCs/>
+        </w:rPr>
+        <w:t xml:space="preserve"> </w:t>
+      </w:r>
+      <w:r>
+        <w:rPr>
+          <w:b/>
+          <w:bCs/>
+          <w:color w:val="FF0000"/>
+        </w:rPr>
+        <w:t xml:space="preserve">ANY </w:t>
+      </w:r>
+      <w:r>
+        <w:rPr>
+          <w:b/>
+          <w:bCs/>
+          <w:color w:val="FF0000"/>
+        </w:rPr>
+        <w:t>GENOCIDE</w:t>
+      </w:r>
+      <w:r>
+        <w:rPr>
+          <w:b/>
+          <w:bCs/>
+        </w:rPr>
+        <w:t xml:space="preserve"> </w:t>
+      </w:r>
+      <w:r>
+        <w:rPr>
+          <w:rFonts w:ascii="Symbol" w:hAnsi="Symbol" w:cs="Symbol"/>
+          <w:b/>
+          <w:bCs/>
+          <w:color w:val="00B0F0"/>
+          <w:sz w:val="24"/>
+          <w:szCs w:val="24"/>
+        </w:rPr>
+        <w:t>Ë</w:t>
+      </w:r>
+      <w:r>
+        <w:rPr>
+          <w:b/>
+          <w:bCs/>
+        </w:rPr>
+        <w:t xml:space="preserve"> </w:t>
+      </w:r>
+      <w:r>
+        <w:rPr>
+          <w:b/>
+          <w:bCs/>
+          <w:color w:val="FF0000"/>
+        </w:rPr>
+        <w:t xml:space="preserve">ANY </w:t>
+      </w:r>
+      <w:r>
+        <w:rPr>
+          <w:b/>
+          <w:bCs/>
+          <w:color w:val="FF0000"/>
+        </w:rPr>
+        <w:t>GUM</w:t>
+      </w:r>
+      <w:r>
+        <w:rPr>
+          <w:b/>
+          <w:bCs/>
+        </w:rPr>
+        <w:t>;</w:t>
+      </w:r>
+    </w:p>
+    <w:p>
+      <w:pPr>
+        <w:autoSpaceDE w:val="0"/>
+        <w:autoSpaceDN w:val="0"/>
+        <w:adjustRightInd w:val="0"/>
+        <w:spacing w:after="0" w:line="240" w:lineRule="auto"/>
+        <w:jc w:val="both"/>
+        <w:rPr>
+          <w:rFonts w:ascii="MS Shell Dlg 2" w:hAnsi="MS Shell Dlg 2" w:cs="MS Shell Dlg 2"/>
+          <w:b/>
+          <w:bCs/>
+          <w:sz w:val="16"/>
+          <w:szCs w:val="16"/>
+        </w:rPr>
+      </w:pPr>
+    </w:p>
+    <w:p>
+      <w:pPr>
+        <w:autoSpaceDE w:val="0"/>
+        <w:autoSpaceDN w:val="0"/>
+        <w:adjustRightInd w:val="0"/>
+        <w:spacing w:after="0" w:line="240" w:lineRule="auto"/>
+        <w:ind w:left="360"/>
+        <w:jc w:val="both"/>
+        <w:rPr>
+          <w:b/>
+          <w:bCs/>
+        </w:rPr>
+      </w:pPr>
+      <w:r>
+        <w:rPr>
+          <w:b/>
+          <w:bCs/>
+          <w:color w:val="FF0000"/>
+        </w:rPr>
+        <w:t xml:space="preserve">ANY </w:t>
+      </w:r>
+      <w:r>
+        <w:rPr>
+          <w:b/>
+          <w:bCs/>
+          <w:color w:val="FF0000"/>
+        </w:rPr>
         <w:t>FOLDING</w:t>
       </w:r>
       <w:r>
@@ -8035,15 +8197,7 @@
           <w:bCs/>
           <w:color w:val="FF0000"/>
         </w:rPr>
-        <w:t xml:space="preserve">ANY </w:t>
-      </w:r>
-      <w:r>
-        <w:rPr>
-          <w:b/>
-          <w:bCs/>
-          <w:color w:val="FF0000"/>
-        </w:rPr>
-        <w:t>GOAT</w:t>
+        <w:t>ANY GOAT</w:t>
       </w:r>
       <w:r>
         <w:rPr>

</xml_diff>